<commit_message>
cambios 3 y clientes funcionando
</commit_message>
<xml_diff>
--- a/public/res/albaran.docx
+++ b/public/res/albaran.docx
@@ -59,13 +59,19 @@
                         <w:txbxContent>
                           <w:p>
                             <w:r>
+                              <w:t>{nombre}</w:t>
+                            </w:r>
+                            <w:r>
+                              <w:br/>
+                            </w:r>
+                            <w:r>
                               <w:t>{</w:t>
                             </w:r>
-                            <w:proofErr w:type="gramStart"/>
-                            <w:r>
-                              <w:t>nombre</w:t>
-                            </w:r>
-                            <w:proofErr w:type="gramEnd"/>
+                            <w:proofErr w:type="spellStart"/>
+                            <w:r>
+                              <w:t>dni</w:t>
+                            </w:r>
+                            <w:proofErr w:type="spellEnd"/>
                             <w:r>
                               <w:t>}</w:t>
                             </w:r>
@@ -73,45 +79,19 @@
                               <w:br/>
                             </w:r>
                             <w:r>
+                              <w:t>{domicilio}</w:t>
+                            </w:r>
+                            <w:r>
+                              <w:br/>
+                            </w:r>
+                            <w:r>
                               <w:t>{</w:t>
                             </w:r>
                             <w:proofErr w:type="spellStart"/>
-                            <w:proofErr w:type="gramStart"/>
-                            <w:r>
-                              <w:t>dni</w:t>
+                            <w:r>
+                              <w:t>poblacion</w:t>
                             </w:r>
                             <w:proofErr w:type="spellEnd"/>
-                            <w:proofErr w:type="gramEnd"/>
-                            <w:r>
-                              <w:t>}</w:t>
-                            </w:r>
-                            <w:r>
-                              <w:br/>
-                            </w:r>
-                            <w:r>
-                              <w:t>{</w:t>
-                            </w:r>
-                            <w:proofErr w:type="gramStart"/>
-                            <w:r>
-                              <w:t>domicilio</w:t>
-                            </w:r>
-                            <w:proofErr w:type="gramEnd"/>
-                            <w:r>
-                              <w:t>}</w:t>
-                            </w:r>
-                            <w:r>
-                              <w:br/>
-                            </w:r>
-                            <w:r>
-                              <w:t>{</w:t>
-                            </w:r>
-                            <w:proofErr w:type="spellStart"/>
-                            <w:proofErr w:type="gramStart"/>
-                            <w:r>
-                              <w:t>poblacion</w:t>
-                            </w:r>
-                            <w:proofErr w:type="spellEnd"/>
-                            <w:proofErr w:type="gramEnd"/>
                             <w:r>
                               <w:t>}</w:t>
                             </w:r>
@@ -153,7 +133,7 @@
               </wp:anchor>
             </w:drawing>
           </mc:Choice>
-          <mc:Fallback>
+          <mc:Fallback xmlns:w16se="http://schemas.microsoft.com/office/word/2015/wordml/symex" xmlns:cx1="http://schemas.microsoft.com/office/drawing/2015/9/8/chartex" xmlns:cx="http://schemas.microsoft.com/office/drawing/2014/chartex">
             <w:pict>
               <v:shapetype w14:anchorId="408C2591" id="_x0000_t202" coordsize="21600,21600" o:spt="202" path="m,l,21600r21600,l21600,xe">
                 <v:stroke joinstyle="miter"/>
@@ -257,707 +237,7 @@
         <mc:AlternateContent>
           <mc:Choice Requires="wps">
             <w:drawing>
-              <wp:anchor distT="45720" distB="45720" distL="114300" distR="114300" simplePos="0" relativeHeight="251661312" behindDoc="0" locked="0" layoutInCell="1" allowOverlap="1" wp14:anchorId="59897AB5" wp14:editId="0A3549B9">
-                <wp:simplePos x="0" y="0"/>
-                <wp:positionH relativeFrom="margin">
-                  <wp:posOffset>1494790</wp:posOffset>
-                </wp:positionH>
-                <wp:positionV relativeFrom="paragraph">
-                  <wp:posOffset>1696085</wp:posOffset>
-                </wp:positionV>
-                <wp:extent cx="1155700" cy="431165"/>
-                <wp:effectExtent l="0" t="0" r="25400" b="26035"/>
-                <wp:wrapSquare wrapText="bothSides"/>
-                <wp:docPr id="2" name="Cuadro de texto 2"/>
-                <wp:cNvGraphicFramePr>
-                  <a:graphicFrameLocks xmlns:a="http://schemas.openxmlformats.org/drawingml/2006/main"/>
-                </wp:cNvGraphicFramePr>
-                <a:graphic xmlns:a="http://schemas.openxmlformats.org/drawingml/2006/main">
-                  <a:graphicData uri="http://schemas.microsoft.com/office/word/2010/wordprocessingShape">
-                    <wps:wsp>
-                      <wps:cNvSpPr txBox="1">
-                        <a:spLocks noChangeArrowheads="1"/>
-                      </wps:cNvSpPr>
-                      <wps:spPr bwMode="auto">
-                        <a:xfrm>
-                          <a:off x="0" y="0"/>
-                          <a:ext cx="1155700" cy="431165"/>
-                        </a:xfrm>
-                        <a:prstGeom prst="rect">
-                          <a:avLst/>
-                        </a:prstGeom>
-                        <a:solidFill>
-                          <a:srgbClr val="FFFFFF"/>
-                        </a:solidFill>
-                        <a:ln w="9525">
-                          <a:solidFill>
-                            <a:schemeClr val="tx1"/>
-                          </a:solidFill>
-                          <a:miter lim="800000"/>
-                          <a:headEnd/>
-                          <a:tailEnd/>
-                        </a:ln>
-                      </wps:spPr>
-                      <wps:txbx>
-                        <w:txbxContent>
-                          <w:p>
-                            <w:pPr>
-                              <w:jc w:val="center"/>
-                            </w:pPr>
-                            <w:r>
-                              <w:rPr>
-                                <w:b/>
-                              </w:rPr>
-                              <w:t>ALBARÁN</w:t>
-                            </w:r>
-                            <w:r>
-                              <w:br/>
-                            </w:r>
-                            <w:r>
-                              <w:t>{</w:t>
-                            </w:r>
-                            <w:proofErr w:type="spellStart"/>
-                            <w:r>
-                              <w:t>codigo</w:t>
-                            </w:r>
-                            <w:proofErr w:type="spellEnd"/>
-                            <w:r>
-                              <w:t>}</w:t>
-                            </w:r>
-                          </w:p>
-                        </w:txbxContent>
-                      </wps:txbx>
-                      <wps:bodyPr rot="0" vert="horz" wrap="square" lIns="91440" tIns="45720" rIns="91440" bIns="45720" anchor="t" anchorCtr="0">
-                        <a:noAutofit/>
-                      </wps:bodyPr>
-                    </wps:wsp>
-                  </a:graphicData>
-                </a:graphic>
-                <wp14:sizeRelH relativeFrom="margin">
-                  <wp14:pctWidth>0</wp14:pctWidth>
-                </wp14:sizeRelH>
-                <wp14:sizeRelV relativeFrom="margin">
-                  <wp14:pctHeight>0</wp14:pctHeight>
-                </wp14:sizeRelV>
-              </wp:anchor>
-            </w:drawing>
-          </mc:Choice>
-          <mc:Fallback>
-            <w:pict>
-              <v:shapetype w14:anchorId="59897AB5" id="_x0000_t202" coordsize="21600,21600" o:spt="202" path="m,l,21600r21600,l21600,xe">
-                <v:stroke joinstyle="miter"/>
-                <v:path gradientshapeok="t" o:connecttype="rect"/>
-              </v:shapetype>
-              <v:shape id="_x0000_s1027" type="#_x0000_t202" style="position:absolute;left:0;text-align:left;margin-left:117.7pt;margin-top:133.55pt;width:91pt;height:33.95pt;z-index:251661312;visibility:visible;mso-wrap-style:square;mso-width-percent:0;mso-height-percent:0;mso-wrap-distance-left:9pt;mso-wrap-distance-top:3.6pt;mso-wrap-distance-right:9pt;mso-wrap-distance-bottom:3.6pt;mso-position-horizontal:absolute;mso-position-horizontal-relative:margin;mso-position-vertical:absolute;mso-position-vertical-relative:text;mso-width-percent:0;mso-height-percent:0;mso-width-relative:margin;mso-height-relative:margin;v-text-anchor:top" o:gfxdata="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" strokecolor="black [3213]">
-                <v:textbox>
-                  <w:txbxContent>
-                    <w:p>
-                      <w:pPr>
-                        <w:jc w:val="center"/>
-                      </w:pPr>
-                      <w:r>
-                        <w:rPr>
-                          <w:b/>
-                        </w:rPr>
-                        <w:t>ALBARÁN</w:t>
-                      </w:r>
-                      <w:r>
-                        <w:br/>
-                      </w:r>
-                      <w:r>
-                        <w:t>{</w:t>
-                      </w:r>
-                      <w:proofErr w:type="spellStart"/>
-                      <w:r>
-                        <w:t>codigo</w:t>
-                      </w:r>
-                      <w:proofErr w:type="spellEnd"/>
-                      <w:r>
-                        <w:t>}</w:t>
-                      </w:r>
-                    </w:p>
-                  </w:txbxContent>
-                </v:textbox>
-                <w10:wrap type="square" anchorx="margin"/>
-              </v:shape>
-            </w:pict>
-          </mc:Fallback>
-        </mc:AlternateContent>
-      </w:r>
-      <w:r>
-        <w:rPr>
-          <w:noProof/>
-          <w:lang w:eastAsia="es-ES"/>
-        </w:rPr>
-        <mc:AlternateContent>
-          <mc:Choice Requires="wps">
-            <w:drawing>
-              <wp:anchor distT="45720" distB="45720" distL="114300" distR="114300" simplePos="0" relativeHeight="251667456" behindDoc="0" locked="0" layoutInCell="1" allowOverlap="1" wp14:anchorId="22FD7091" wp14:editId="6FD422B8">
-                <wp:simplePos x="0" y="0"/>
-                <wp:positionH relativeFrom="margin">
-                  <wp:posOffset>2652395</wp:posOffset>
-                </wp:positionH>
-                <wp:positionV relativeFrom="paragraph">
-                  <wp:posOffset>2332355</wp:posOffset>
-                </wp:positionV>
-                <wp:extent cx="1155700" cy="431165"/>
-                <wp:effectExtent l="0" t="0" r="25400" b="26035"/>
-                <wp:wrapSquare wrapText="bothSides"/>
-                <wp:docPr id="9" name="Cuadro de texto 9"/>
-                <wp:cNvGraphicFramePr>
-                  <a:graphicFrameLocks xmlns:a="http://schemas.openxmlformats.org/drawingml/2006/main"/>
-                </wp:cNvGraphicFramePr>
-                <a:graphic xmlns:a="http://schemas.openxmlformats.org/drawingml/2006/main">
-                  <a:graphicData uri="http://schemas.microsoft.com/office/word/2010/wordprocessingShape">
-                    <wps:wsp>
-                      <wps:cNvSpPr txBox="1">
-                        <a:spLocks noChangeArrowheads="1"/>
-                      </wps:cNvSpPr>
-                      <wps:spPr bwMode="auto">
-                        <a:xfrm>
-                          <a:off x="0" y="0"/>
-                          <a:ext cx="1155700" cy="431165"/>
-                        </a:xfrm>
-                        <a:prstGeom prst="rect">
-                          <a:avLst/>
-                        </a:prstGeom>
-                        <a:solidFill>
-                          <a:srgbClr val="FFFFFF"/>
-                        </a:solidFill>
-                        <a:ln w="9525">
-                          <a:solidFill>
-                            <a:schemeClr val="tx1"/>
-                          </a:solidFill>
-                          <a:miter lim="800000"/>
-                          <a:headEnd/>
-                          <a:tailEnd/>
-                        </a:ln>
-                      </wps:spPr>
-                      <wps:txbx>
-                        <w:txbxContent>
-                          <w:p>
-                            <w:pPr>
-                              <w:jc w:val="center"/>
-                            </w:pPr>
-                            <w:r>
-                              <w:rPr>
-                                <w:b/>
-                              </w:rPr>
-                              <w:t>HOJA</w:t>
-                            </w:r>
-                            <w:r>
-                              <w:br/>
-                            </w:r>
-                            <w:r>
-                              <w:rPr>
-                                <w:noProof/>
-                                <w:lang w:eastAsia="es-ES"/>
-                              </w:rPr>
-                              <w:t>1</w:t>
-                            </w:r>
-                          </w:p>
-                        </w:txbxContent>
-                      </wps:txbx>
-                      <wps:bodyPr rot="0" vert="horz" wrap="square" lIns="91440" tIns="45720" rIns="91440" bIns="45720" anchor="t" anchorCtr="0">
-                        <a:noAutofit/>
-                      </wps:bodyPr>
-                    </wps:wsp>
-                  </a:graphicData>
-                </a:graphic>
-                <wp14:sizeRelH relativeFrom="margin">
-                  <wp14:pctWidth>0</wp14:pctWidth>
-                </wp14:sizeRelH>
-                <wp14:sizeRelV relativeFrom="margin">
-                  <wp14:pctHeight>0</wp14:pctHeight>
-                </wp14:sizeRelV>
-              </wp:anchor>
-            </w:drawing>
-          </mc:Choice>
-          <mc:Fallback>
-            <w:pict>
-              <v:shape w14:anchorId="22FD7091" id="Cuadro de texto 9" o:spid="_x0000_s1028" type="#_x0000_t202" style="position:absolute;left:0;text-align:left;margin-left:208.85pt;margin-top:183.65pt;width:91pt;height:33.95pt;z-index:251667456;visibility:visible;mso-wrap-style:square;mso-width-percent:0;mso-height-percent:0;mso-wrap-distance-left:9pt;mso-wrap-distance-top:3.6pt;mso-wrap-distance-right:9pt;mso-wrap-distance-bottom:3.6pt;mso-position-horizontal:absolute;mso-position-horizontal-relative:margin;mso-position-vertical:absolute;mso-position-vertical-relative:text;mso-width-percent:0;mso-height-percent:0;mso-width-relative:margin;mso-height-relative:margin;v-text-anchor:top" o:gfxdata="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" strokecolor="black [3213]">
-                <v:textbox>
-                  <w:txbxContent>
-                    <w:p>
-                      <w:pPr>
-                        <w:jc w:val="center"/>
-                      </w:pPr>
-                      <w:r>
-                        <w:rPr>
-                          <w:b/>
-                        </w:rPr>
-                        <w:t>HOJA</w:t>
-                      </w:r>
-                      <w:r>
-                        <w:br/>
-                      </w:r>
-                      <w:r>
-                        <w:rPr>
-                          <w:noProof/>
-                          <w:lang w:eastAsia="es-ES"/>
-                        </w:rPr>
-                        <w:t>1</w:t>
-                      </w:r>
-                    </w:p>
-                  </w:txbxContent>
-                </v:textbox>
-                <w10:wrap type="square" anchorx="margin"/>
-              </v:shape>
-            </w:pict>
-          </mc:Fallback>
-        </mc:AlternateContent>
-      </w:r>
-      <w:r>
-        <w:rPr>
-          <w:noProof/>
-          <w:lang w:eastAsia="es-ES"/>
-        </w:rPr>
-        <mc:AlternateContent>
-          <mc:Choice Requires="wps">
-            <w:drawing>
-              <wp:anchor distT="45720" distB="45720" distL="114300" distR="114300" simplePos="0" relativeHeight="251665408" behindDoc="0" locked="0" layoutInCell="1" allowOverlap="1" wp14:anchorId="3844E7F4" wp14:editId="46833FE6">
-                <wp:simplePos x="0" y="0"/>
-                <wp:positionH relativeFrom="margin">
-                  <wp:posOffset>1500187</wp:posOffset>
-                </wp:positionH>
-                <wp:positionV relativeFrom="paragraph">
-                  <wp:posOffset>2335847</wp:posOffset>
-                </wp:positionV>
-                <wp:extent cx="1155700" cy="431165"/>
-                <wp:effectExtent l="0" t="0" r="25400" b="26035"/>
-                <wp:wrapSquare wrapText="bothSides"/>
-                <wp:docPr id="6" name="Cuadro de texto 6"/>
-                <wp:cNvGraphicFramePr>
-                  <a:graphicFrameLocks xmlns:a="http://schemas.openxmlformats.org/drawingml/2006/main"/>
-                </wp:cNvGraphicFramePr>
-                <a:graphic xmlns:a="http://schemas.openxmlformats.org/drawingml/2006/main">
-                  <a:graphicData uri="http://schemas.microsoft.com/office/word/2010/wordprocessingShape">
-                    <wps:wsp>
-                      <wps:cNvSpPr txBox="1">
-                        <a:spLocks noChangeArrowheads="1"/>
-                      </wps:cNvSpPr>
-                      <wps:spPr bwMode="auto">
-                        <a:xfrm>
-                          <a:off x="0" y="0"/>
-                          <a:ext cx="1155700" cy="431165"/>
-                        </a:xfrm>
-                        <a:prstGeom prst="rect">
-                          <a:avLst/>
-                        </a:prstGeom>
-                        <a:solidFill>
-                          <a:srgbClr val="FFFFFF"/>
-                        </a:solidFill>
-                        <a:ln w="9525">
-                          <a:solidFill>
-                            <a:schemeClr val="tx1"/>
-                          </a:solidFill>
-                          <a:miter lim="800000"/>
-                          <a:headEnd/>
-                          <a:tailEnd/>
-                        </a:ln>
-                      </wps:spPr>
-                      <wps:txbx>
-                        <w:txbxContent>
-                          <w:p>
-                            <w:pPr>
-                              <w:jc w:val="center"/>
-                            </w:pPr>
-                            <w:r>
-                              <w:rPr>
-                                <w:b/>
-                              </w:rPr>
-                              <w:t>CÓDIGO</w:t>
-                            </w:r>
-                            <w:r>
-                              <w:br/>
-                              <w:t>100</w:t>
-                            </w:r>
-                            <w:r>
-                              <w:rPr>
-                                <w:noProof/>
-                                <w:lang w:eastAsia="es-ES"/>
-                              </w:rPr>
-                              <w:drawing>
-                                <wp:inline distT="0" distB="0" distL="0" distR="0" wp14:anchorId="67B09067" wp14:editId="7BA0A5FE">
-                                  <wp:extent cx="963930" cy="368255"/>
-                                  <wp:effectExtent l="0" t="0" r="7620" b="0"/>
-                                  <wp:docPr id="7" name="Imagen 7"/>
-                                  <wp:cNvGraphicFramePr>
-                                    <a:graphicFrameLocks xmlns:a="http://schemas.openxmlformats.org/drawingml/2006/main" noChangeAspect="1"/>
-                                  </wp:cNvGraphicFramePr>
-                                  <a:graphic xmlns:a="http://schemas.openxmlformats.org/drawingml/2006/main">
-                                    <a:graphicData uri="http://schemas.openxmlformats.org/drawingml/2006/picture">
-                                      <pic:pic xmlns:pic="http://schemas.openxmlformats.org/drawingml/2006/picture">
-                                        <pic:nvPicPr>
-                                          <pic:cNvPr id="0" name="Picture 1"/>
-                                          <pic:cNvPicPr>
-                                            <a:picLocks noChangeAspect="1" noChangeArrowheads="1"/>
-                                          </pic:cNvPicPr>
-                                        </pic:nvPicPr>
-                                        <pic:blipFill>
-                                          <a:blip r:embed="rId6">
-                                            <a:extLst>
-                                              <a:ext uri="{28A0092B-C50C-407E-A947-70E740481C1C}">
-                                                <a14:useLocalDpi xmlns:a14="http://schemas.microsoft.com/office/drawing/2010/main" val="0"/>
-                                              </a:ext>
-                                            </a:extLst>
-                                          </a:blip>
-                                          <a:srcRect/>
-                                          <a:stretch>
-                                            <a:fillRect/>
-                                          </a:stretch>
-                                        </pic:blipFill>
-                                        <pic:spPr bwMode="auto">
-                                          <a:xfrm>
-                                            <a:off x="0" y="0"/>
-                                            <a:ext cx="963930" cy="368255"/>
-                                          </a:xfrm>
-                                          <a:prstGeom prst="rect">
-                                            <a:avLst/>
-                                          </a:prstGeom>
-                                          <a:noFill/>
-                                          <a:ln>
-                                            <a:noFill/>
-                                          </a:ln>
-                                        </pic:spPr>
-                                      </pic:pic>
-                                    </a:graphicData>
-                                  </a:graphic>
-                                </wp:inline>
-                              </w:drawing>
-                            </w:r>
-                          </w:p>
-                        </w:txbxContent>
-                      </wps:txbx>
-                      <wps:bodyPr rot="0" vert="horz" wrap="square" lIns="91440" tIns="45720" rIns="91440" bIns="45720" anchor="t" anchorCtr="0">
-                        <a:noAutofit/>
-                      </wps:bodyPr>
-                    </wps:wsp>
-                  </a:graphicData>
-                </a:graphic>
-                <wp14:sizeRelH relativeFrom="margin">
-                  <wp14:pctWidth>0</wp14:pctWidth>
-                </wp14:sizeRelH>
-                <wp14:sizeRelV relativeFrom="margin">
-                  <wp14:pctHeight>0</wp14:pctHeight>
-                </wp14:sizeRelV>
-              </wp:anchor>
-            </w:drawing>
-          </mc:Choice>
-          <mc:Fallback>
-            <w:pict>
-              <v:shape w14:anchorId="3844E7F4" id="Cuadro de texto 6" o:spid="_x0000_s1029" type="#_x0000_t202" style="position:absolute;left:0;text-align:left;margin-left:118.1pt;margin-top:183.9pt;width:91pt;height:33.95pt;z-index:251665408;visibility:visible;mso-wrap-style:square;mso-width-percent:0;mso-height-percent:0;mso-wrap-distance-left:9pt;mso-wrap-distance-top:3.6pt;mso-wrap-distance-right:9pt;mso-wrap-distance-bottom:3.6pt;mso-position-horizontal:absolute;mso-position-horizontal-relative:margin;mso-position-vertical:absolute;mso-position-vertical-relative:text;mso-width-percent:0;mso-height-percent:0;mso-width-relative:margin;mso-height-relative:margin;v-text-anchor:top" o:gfxdata="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" strokecolor="black [3213]">
-                <v:textbox>
-                  <w:txbxContent>
-                    <w:p>
-                      <w:pPr>
-                        <w:jc w:val="center"/>
-                      </w:pPr>
-                      <w:r>
-                        <w:rPr>
-                          <w:b/>
-                        </w:rPr>
-                        <w:t>CÓDIGO</w:t>
-                      </w:r>
-                      <w:r>
-                        <w:br/>
-                        <w:t>100</w:t>
-                      </w:r>
-                      <w:r>
-                        <w:rPr>
-                          <w:noProof/>
-                          <w:lang w:eastAsia="es-ES"/>
-                        </w:rPr>
-                        <w:drawing>
-                          <wp:inline distT="0" distB="0" distL="0" distR="0" wp14:anchorId="67B09067" wp14:editId="7BA0A5FE">
-                            <wp:extent cx="963930" cy="368255"/>
-                            <wp:effectExtent l="0" t="0" r="7620" b="0"/>
-                            <wp:docPr id="7" name="Imagen 7"/>
-                            <wp:cNvGraphicFramePr>
-                              <a:graphicFrameLocks xmlns:a="http://schemas.openxmlformats.org/drawingml/2006/main" noChangeAspect="1"/>
-                            </wp:cNvGraphicFramePr>
-                            <a:graphic xmlns:a="http://schemas.openxmlformats.org/drawingml/2006/main">
-                              <a:graphicData uri="http://schemas.openxmlformats.org/drawingml/2006/picture">
-                                <pic:pic xmlns:pic="http://schemas.openxmlformats.org/drawingml/2006/picture">
-                                  <pic:nvPicPr>
-                                    <pic:cNvPr id="0" name="Picture 1"/>
-                                    <pic:cNvPicPr>
-                                      <a:picLocks noChangeAspect="1" noChangeArrowheads="1"/>
-                                    </pic:cNvPicPr>
-                                  </pic:nvPicPr>
-                                  <pic:blipFill>
-                                    <a:blip r:embed="rId7">
-                                      <a:extLst>
-                                        <a:ext uri="{28A0092B-C50C-407E-A947-70E740481C1C}">
-                                          <a14:useLocalDpi xmlns:a14="http://schemas.microsoft.com/office/drawing/2010/main" val="0"/>
-                                        </a:ext>
-                                      </a:extLst>
-                                    </a:blip>
-                                    <a:srcRect/>
-                                    <a:stretch>
-                                      <a:fillRect/>
-                                    </a:stretch>
-                                  </pic:blipFill>
-                                  <pic:spPr bwMode="auto">
-                                    <a:xfrm>
-                                      <a:off x="0" y="0"/>
-                                      <a:ext cx="963930" cy="368255"/>
-                                    </a:xfrm>
-                                    <a:prstGeom prst="rect">
-                                      <a:avLst/>
-                                    </a:prstGeom>
-                                    <a:noFill/>
-                                    <a:ln>
-                                      <a:noFill/>
-                                    </a:ln>
-                                  </pic:spPr>
-                                </pic:pic>
-                              </a:graphicData>
-                            </a:graphic>
-                          </wp:inline>
-                        </w:drawing>
-                      </w:r>
-                    </w:p>
-                  </w:txbxContent>
-                </v:textbox>
-                <w10:wrap type="square" anchorx="margin"/>
-              </v:shape>
-            </w:pict>
-          </mc:Fallback>
-        </mc:AlternateContent>
-      </w:r>
-      <w:r>
-        <w:rPr>
-          <w:noProof/>
-          <w:lang w:eastAsia="es-ES"/>
-        </w:rPr>
-        <mc:AlternateContent>
-          <mc:Choice Requires="wps">
-            <w:drawing>
-              <wp:anchor distT="45720" distB="45720" distL="114300" distR="114300" simplePos="0" relativeHeight="251663360" behindDoc="0" locked="0" layoutInCell="1" allowOverlap="1" wp14:anchorId="3437469A" wp14:editId="479C58F0">
-                <wp:simplePos x="0" y="0"/>
-                <wp:positionH relativeFrom="margin">
-                  <wp:posOffset>341833</wp:posOffset>
-                </wp:positionH>
-                <wp:positionV relativeFrom="paragraph">
-                  <wp:posOffset>2334739</wp:posOffset>
-                </wp:positionV>
-                <wp:extent cx="1155700" cy="431165"/>
-                <wp:effectExtent l="0" t="0" r="25400" b="26035"/>
-                <wp:wrapSquare wrapText="bothSides"/>
-                <wp:docPr id="3" name="Cuadro de texto 3"/>
-                <wp:cNvGraphicFramePr>
-                  <a:graphicFrameLocks xmlns:a="http://schemas.openxmlformats.org/drawingml/2006/main"/>
-                </wp:cNvGraphicFramePr>
-                <a:graphic xmlns:a="http://schemas.openxmlformats.org/drawingml/2006/main">
-                  <a:graphicData uri="http://schemas.microsoft.com/office/word/2010/wordprocessingShape">
-                    <wps:wsp>
-                      <wps:cNvSpPr txBox="1">
-                        <a:spLocks noChangeArrowheads="1"/>
-                      </wps:cNvSpPr>
-                      <wps:spPr bwMode="auto">
-                        <a:xfrm>
-                          <a:off x="0" y="0"/>
-                          <a:ext cx="1155700" cy="431165"/>
-                        </a:xfrm>
-                        <a:prstGeom prst="rect">
-                          <a:avLst/>
-                        </a:prstGeom>
-                        <a:solidFill>
-                          <a:srgbClr val="FFFFFF"/>
-                        </a:solidFill>
-                        <a:ln w="9525">
-                          <a:solidFill>
-                            <a:schemeClr val="tx1"/>
-                          </a:solidFill>
-                          <a:miter lim="800000"/>
-                          <a:headEnd/>
-                          <a:tailEnd/>
-                        </a:ln>
-                      </wps:spPr>
-                      <wps:txbx>
-                        <w:txbxContent>
-                          <w:p>
-                            <w:pPr>
-                              <w:jc w:val="center"/>
-                            </w:pPr>
-                            <w:r>
-                              <w:rPr>
-                                <w:b/>
-                              </w:rPr>
-                              <w:t>FECHA</w:t>
-                            </w:r>
-                            <w:r>
-                              <w:br/>
-                            </w:r>
-                            <w:r>
-                              <w:t>{fecha}</w:t>
-                            </w:r>
-                            <w:r>
-                              <w:rPr>
-                                <w:noProof/>
-                                <w:lang w:eastAsia="es-ES"/>
-                              </w:rPr>
-                              <w:drawing>
-                                <wp:inline distT="0" distB="0" distL="0" distR="0" wp14:anchorId="521F0C5C" wp14:editId="0C2A0050">
-                                  <wp:extent cx="963930" cy="368255"/>
-                                  <wp:effectExtent l="0" t="0" r="7620" b="0"/>
-                                  <wp:docPr id="5" name="Imagen 5"/>
-                                  <wp:cNvGraphicFramePr>
-                                    <a:graphicFrameLocks xmlns:a="http://schemas.openxmlformats.org/drawingml/2006/main" noChangeAspect="1"/>
-                                  </wp:cNvGraphicFramePr>
-                                  <a:graphic xmlns:a="http://schemas.openxmlformats.org/drawingml/2006/main">
-                                    <a:graphicData uri="http://schemas.openxmlformats.org/drawingml/2006/picture">
-                                      <pic:pic xmlns:pic="http://schemas.openxmlformats.org/drawingml/2006/picture">
-                                        <pic:nvPicPr>
-                                          <pic:cNvPr id="0" name="Picture 2"/>
-                                          <pic:cNvPicPr>
-                                            <a:picLocks noChangeAspect="1" noChangeArrowheads="1"/>
-                                          </pic:cNvPicPr>
-                                        </pic:nvPicPr>
-                                        <pic:blipFill>
-                                          <a:blip r:embed="rId8">
-                                            <a:extLst>
-                                              <a:ext uri="{28A0092B-C50C-407E-A947-70E740481C1C}">
-                                                <a14:useLocalDpi xmlns:a14="http://schemas.microsoft.com/office/drawing/2010/main" val="0"/>
-                                              </a:ext>
-                                            </a:extLst>
-                                          </a:blip>
-                                          <a:srcRect/>
-                                          <a:stretch>
-                                            <a:fillRect/>
-                                          </a:stretch>
-                                        </pic:blipFill>
-                                        <pic:spPr bwMode="auto">
-                                          <a:xfrm>
-                                            <a:off x="0" y="0"/>
-                                            <a:ext cx="963930" cy="368255"/>
-                                          </a:xfrm>
-                                          <a:prstGeom prst="rect">
-                                            <a:avLst/>
-                                          </a:prstGeom>
-                                          <a:noFill/>
-                                          <a:ln>
-                                            <a:noFill/>
-                                          </a:ln>
-                                        </pic:spPr>
-                                      </pic:pic>
-                                    </a:graphicData>
-                                  </a:graphic>
-                                </wp:inline>
-                              </w:drawing>
-                            </w:r>
-                          </w:p>
-                        </w:txbxContent>
-                      </wps:txbx>
-                      <wps:bodyPr rot="0" vert="horz" wrap="square" lIns="91440" tIns="45720" rIns="91440" bIns="45720" anchor="t" anchorCtr="0">
-                        <a:noAutofit/>
-                      </wps:bodyPr>
-                    </wps:wsp>
-                  </a:graphicData>
-                </a:graphic>
-                <wp14:sizeRelH relativeFrom="margin">
-                  <wp14:pctWidth>0</wp14:pctWidth>
-                </wp14:sizeRelH>
-                <wp14:sizeRelV relativeFrom="margin">
-                  <wp14:pctHeight>0</wp14:pctHeight>
-                </wp14:sizeRelV>
-              </wp:anchor>
-            </w:drawing>
-          </mc:Choice>
-          <mc:Fallback>
-            <w:pict>
-              <v:shape w14:anchorId="3437469A" id="Cuadro de texto 3" o:spid="_x0000_s1030" type="#_x0000_t202" style="position:absolute;left:0;text-align:left;margin-left:26.9pt;margin-top:183.85pt;width:91pt;height:33.95pt;z-index:251663360;visibility:visible;mso-wrap-style:square;mso-width-percent:0;mso-height-percent:0;mso-wrap-distance-left:9pt;mso-wrap-distance-top:3.6pt;mso-wrap-distance-right:9pt;mso-wrap-distance-bottom:3.6pt;mso-position-horizontal:absolute;mso-position-horizontal-relative:margin;mso-position-vertical:absolute;mso-position-vertical-relative:text;mso-width-percent:0;mso-height-percent:0;mso-width-relative:margin;mso-height-relative:margin;v-text-anchor:top" o:gfxdata="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" strokecolor="black [3213]">
-                <v:textbox>
-                  <w:txbxContent>
-                    <w:p>
-                      <w:pPr>
-                        <w:jc w:val="center"/>
-                      </w:pPr>
-                      <w:r>
-                        <w:rPr>
-                          <w:b/>
-                        </w:rPr>
-                        <w:t>FECHA</w:t>
-                      </w:r>
-                      <w:r>
-                        <w:br/>
-                      </w:r>
-                      <w:r>
-                        <w:t>{fecha}</w:t>
-                      </w:r>
-                      <w:r>
-                        <w:rPr>
-                          <w:noProof/>
-                          <w:lang w:eastAsia="es-ES"/>
-                        </w:rPr>
-                        <w:drawing>
-                          <wp:inline distT="0" distB="0" distL="0" distR="0" wp14:anchorId="521F0C5C" wp14:editId="0C2A0050">
-                            <wp:extent cx="963930" cy="368255"/>
-                            <wp:effectExtent l="0" t="0" r="7620" b="0"/>
-                            <wp:docPr id="5" name="Imagen 5"/>
-                            <wp:cNvGraphicFramePr>
-                              <a:graphicFrameLocks xmlns:a="http://schemas.openxmlformats.org/drawingml/2006/main" noChangeAspect="1"/>
-                            </wp:cNvGraphicFramePr>
-                            <a:graphic xmlns:a="http://schemas.openxmlformats.org/drawingml/2006/main">
-                              <a:graphicData uri="http://schemas.openxmlformats.org/drawingml/2006/picture">
-                                <pic:pic xmlns:pic="http://schemas.openxmlformats.org/drawingml/2006/picture">
-                                  <pic:nvPicPr>
-                                    <pic:cNvPr id="0" name="Picture 2"/>
-                                    <pic:cNvPicPr>
-                                      <a:picLocks noChangeAspect="1" noChangeArrowheads="1"/>
-                                    </pic:cNvPicPr>
-                                  </pic:nvPicPr>
-                                  <pic:blipFill>
-                                    <a:blip r:embed="rId9">
-                                      <a:extLst>
-                                        <a:ext uri="{28A0092B-C50C-407E-A947-70E740481C1C}">
-                                          <a14:useLocalDpi xmlns:a14="http://schemas.microsoft.com/office/drawing/2010/main" val="0"/>
-                                        </a:ext>
-                                      </a:extLst>
-                                    </a:blip>
-                                    <a:srcRect/>
-                                    <a:stretch>
-                                      <a:fillRect/>
-                                    </a:stretch>
-                                  </pic:blipFill>
-                                  <pic:spPr bwMode="auto">
-                                    <a:xfrm>
-                                      <a:off x="0" y="0"/>
-                                      <a:ext cx="963930" cy="368255"/>
-                                    </a:xfrm>
-                                    <a:prstGeom prst="rect">
-                                      <a:avLst/>
-                                    </a:prstGeom>
-                                    <a:noFill/>
-                                    <a:ln>
-                                      <a:noFill/>
-                                    </a:ln>
-                                  </pic:spPr>
-                                </pic:pic>
-                              </a:graphicData>
-                            </a:graphic>
-                          </wp:inline>
-                        </w:drawing>
-                      </w:r>
-                    </w:p>
-                  </w:txbxContent>
-                </v:textbox>
-                <w10:wrap type="square" anchorx="margin"/>
-              </v:shape>
-            </w:pict>
-          </mc:Fallback>
-        </mc:AlternateContent>
-      </w:r>
-      <w:r>
-        <w:rPr>
-          <w:noProof/>
-          <w:lang w:eastAsia="es-ES"/>
-        </w:rPr>
-        <mc:AlternateContent>
-          <mc:Choice Requires="wps">
-            <w:drawing>
-              <wp:anchor distT="45720" distB="45720" distL="114300" distR="114300" simplePos="0" relativeHeight="251659264" behindDoc="0" locked="0" layoutInCell="1" allowOverlap="1" wp14:anchorId="011EAB71" wp14:editId="10A3AEA6">
+              <wp:anchor distT="45720" distB="45720" distL="114300" distR="114300" simplePos="0" relativeHeight="251659264" behindDoc="0" locked="0" layoutInCell="1" allowOverlap="1" wp14:anchorId="0A30CFB8" wp14:editId="0D9D725B">
                 <wp:simplePos x="0" y="0"/>
                 <wp:positionH relativeFrom="margin">
                   <wp:align>left</wp:align>
@@ -1019,7 +299,7 @@
                             <w:r>
                               <w:br/>
                             </w:r>
-                            <w:hyperlink r:id="rId10" w:history="1">
+                            <w:hyperlink r:id="rId6" w:history="1">
                               <w:r>
                                 <w:rPr>
                                   <w:rStyle w:val="Hipervnculo"/>
@@ -1033,7 +313,7 @@
                             <w:r>
                               <w:br/>
                             </w:r>
-                            <w:hyperlink r:id="rId11" w:history="1">
+                            <w:hyperlink r:id="rId7" w:history="1">
                               <w:r>
                                 <w:rPr>
                                   <w:rStyle w:val="Hipervnculo"/>
@@ -1043,7 +323,7 @@
                             </w:hyperlink>
                           </w:p>
                           <w:p>
-                            <w:hyperlink r:id="rId12" w:history="1">
+                            <w:hyperlink r:id="rId8" w:history="1">
                               <w:r>
                                 <w:rPr>
                                   <w:rStyle w:val="Hipervnculo"/>
@@ -1074,7 +354,11 @@
           </mc:Choice>
           <mc:Fallback>
             <w:pict>
-              <v:shape w14:anchorId="011EAB71" id="_x0000_s1031" type="#_x0000_t202" style="position:absolute;left:0;text-align:left;margin-left:0;margin-top:0;width:212.5pt;height:120.5pt;z-index:251659264;visibility:visible;mso-wrap-style:square;mso-width-percent:0;mso-height-percent:0;mso-wrap-distance-left:9pt;mso-wrap-distance-top:3.6pt;mso-wrap-distance-right:9pt;mso-wrap-distance-bottom:3.6pt;mso-position-horizontal:left;mso-position-horizontal-relative:margin;mso-position-vertical:absolute;mso-position-vertical-relative:text;mso-width-percent:0;mso-height-percent:0;mso-width-relative:margin;mso-height-relative:margin;v-text-anchor:top" o:gfxdata="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" strokecolor="black [3213]">
+              <v:shapetype w14:anchorId="0A30CFB8" id="_x0000_t202" coordsize="21600,21600" o:spt="202" path="m,l,21600r21600,l21600,xe">
+                <v:stroke joinstyle="miter"/>
+                <v:path gradientshapeok="t" o:connecttype="rect"/>
+              </v:shapetype>
+              <v:shape id="_x0000_s1027" type="#_x0000_t202" style="position:absolute;left:0;text-align:left;margin-left:0;margin-top:0;width:212.5pt;height:120.5pt;z-index:251659264;visibility:visible;mso-wrap-style:square;mso-width-percent:0;mso-height-percent:0;mso-wrap-distance-left:9pt;mso-wrap-distance-top:3.6pt;mso-wrap-distance-right:9pt;mso-wrap-distance-bottom:3.6pt;mso-position-horizontal:left;mso-position-horizontal-relative:margin;mso-position-vertical:absolute;mso-position-vertical-relative:text;mso-width-percent:0;mso-height-percent:0;mso-width-relative:margin;mso-height-relative:margin;v-text-anchor:top" o:gfxdata="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" strokecolor="black [3213]">
                 <v:textbox>
                   <w:txbxContent>
                     <w:p>
@@ -1096,7 +380,7 @@
                       <w:r>
                         <w:br/>
                       </w:r>
-                      <w:hyperlink r:id="rId13" w:history="1">
+                      <w:hyperlink r:id="rId9" w:history="1">
                         <w:r>
                           <w:rPr>
                             <w:rStyle w:val="Hipervnculo"/>
@@ -1110,7 +394,7 @@
                       <w:r>
                         <w:br/>
                       </w:r>
-                      <w:hyperlink r:id="rId14" w:history="1">
+                      <w:hyperlink r:id="rId10" w:history="1">
                         <w:r>
                           <w:rPr>
                             <w:rStyle w:val="Hipervnculo"/>
@@ -1120,7 +404,7 @@
                       </w:hyperlink>
                     </w:p>
                     <w:p>
-                      <w:hyperlink r:id="rId15" w:history="1">
+                      <w:hyperlink r:id="rId11" w:history="1">
                         <w:r>
                           <w:rPr>
                             <w:rStyle w:val="Hipervnculo"/>
@@ -1146,7 +430,7 @@
           <w:lang w:eastAsia="es-ES"/>
         </w:rPr>
         <w:drawing>
-          <wp:inline distT="0" distB="0" distL="0" distR="0" wp14:anchorId="384A698B" wp14:editId="19BFCF97">
+          <wp:inline distT="0" distB="0" distL="0" distR="0" wp14:anchorId="6C38BC7C" wp14:editId="57A3E06D">
             <wp:extent cx="887443" cy="887443"/>
             <wp:effectExtent l="0" t="0" r="8255" b="8255"/>
             <wp:docPr id="1" name="Imagen 1"/>
@@ -1161,7 +445,7 @@
                     <pic:cNvPicPr/>
                   </pic:nvPicPr>
                   <pic:blipFill>
-                    <a:blip r:embed="rId16">
+                    <a:blip r:embed="rId12">
                       <a:extLst>
                         <a:ext uri="{28A0092B-C50C-407E-A947-70E740481C1C}">
                           <a14:useLocalDpi xmlns:a14="http://schemas.microsoft.com/office/drawing/2010/main" val="0"/>
@@ -1202,27 +486,367 @@
       <w:pPr>
         <w:jc w:val="right"/>
       </w:pPr>
+      <w:r>
+        <w:rPr>
+          <w:noProof/>
+          <w:lang w:eastAsia="es-ES"/>
+        </w:rPr>
+        <mc:AlternateContent>
+          <mc:Choice Requires="wps">
+            <w:drawing>
+              <wp:anchor distT="45720" distB="45720" distL="114300" distR="114300" simplePos="0" relativeHeight="251661312" behindDoc="0" locked="0" layoutInCell="1" allowOverlap="1" wp14:anchorId="724C429C" wp14:editId="72A441EC">
+                <wp:simplePos x="0" y="0"/>
+                <wp:positionH relativeFrom="margin">
+                  <wp:posOffset>1545590</wp:posOffset>
+                </wp:positionH>
+                <wp:positionV relativeFrom="paragraph">
+                  <wp:posOffset>198755</wp:posOffset>
+                </wp:positionV>
+                <wp:extent cx="1155700" cy="431165"/>
+                <wp:effectExtent l="0" t="0" r="25400" b="26035"/>
+                <wp:wrapSquare wrapText="bothSides"/>
+                <wp:docPr id="2" name="Cuadro de texto 2"/>
+                <wp:cNvGraphicFramePr>
+                  <a:graphicFrameLocks xmlns:a="http://schemas.openxmlformats.org/drawingml/2006/main"/>
+                </wp:cNvGraphicFramePr>
+                <a:graphic xmlns:a="http://schemas.openxmlformats.org/drawingml/2006/main">
+                  <a:graphicData uri="http://schemas.microsoft.com/office/word/2010/wordprocessingShape">
+                    <wps:wsp>
+                      <wps:cNvSpPr txBox="1">
+                        <a:spLocks noChangeArrowheads="1"/>
+                      </wps:cNvSpPr>
+                      <wps:spPr bwMode="auto">
+                        <a:xfrm>
+                          <a:off x="0" y="0"/>
+                          <a:ext cx="1155700" cy="431165"/>
+                        </a:xfrm>
+                        <a:prstGeom prst="rect">
+                          <a:avLst/>
+                        </a:prstGeom>
+                        <a:solidFill>
+                          <a:srgbClr val="FFFFFF"/>
+                        </a:solidFill>
+                        <a:ln w="9525">
+                          <a:solidFill>
+                            <a:schemeClr val="tx1"/>
+                          </a:solidFill>
+                          <a:miter lim="800000"/>
+                          <a:headEnd/>
+                          <a:tailEnd/>
+                        </a:ln>
+                      </wps:spPr>
+                      <wps:txbx>
+                        <w:txbxContent>
+                          <w:p>
+                            <w:pPr>
+                              <w:jc w:val="center"/>
+                            </w:pPr>
+                            <w:r>
+                              <w:rPr>
+                                <w:b/>
+                              </w:rPr>
+                              <w:t>ALBARÁN</w:t>
+                            </w:r>
+                            <w:r>
+                              <w:br/>
+                            </w:r>
+                            <w:r>
+                              <w:t>{</w:t>
+                            </w:r>
+                            <w:proofErr w:type="spellStart"/>
+                            <w:r>
+                              <w:t>codigo</w:t>
+                            </w:r>
+                            <w:proofErr w:type="spellEnd"/>
+                            <w:r>
+                              <w:t>}</w:t>
+                            </w:r>
+                          </w:p>
+                        </w:txbxContent>
+                      </wps:txbx>
+                      <wps:bodyPr rot="0" vert="horz" wrap="square" lIns="91440" tIns="45720" rIns="91440" bIns="45720" anchor="t" anchorCtr="0">
+                        <a:noAutofit/>
+                      </wps:bodyPr>
+                    </wps:wsp>
+                  </a:graphicData>
+                </a:graphic>
+                <wp14:sizeRelH relativeFrom="margin">
+                  <wp14:pctWidth>0</wp14:pctWidth>
+                </wp14:sizeRelH>
+                <wp14:sizeRelV relativeFrom="margin">
+                  <wp14:pctHeight>0</wp14:pctHeight>
+                </wp14:sizeRelV>
+              </wp:anchor>
+            </w:drawing>
+          </mc:Choice>
+          <mc:Fallback>
+            <w:pict>
+              <v:shape w14:anchorId="724C429C" id="_x0000_s1028" type="#_x0000_t202" style="position:absolute;left:0;text-align:left;margin-left:121.7pt;margin-top:15.65pt;width:91pt;height:33.95pt;z-index:251661312;visibility:visible;mso-wrap-style:square;mso-width-percent:0;mso-height-percent:0;mso-wrap-distance-left:9pt;mso-wrap-distance-top:3.6pt;mso-wrap-distance-right:9pt;mso-wrap-distance-bottom:3.6pt;mso-position-horizontal:absolute;mso-position-horizontal-relative:margin;mso-position-vertical:absolute;mso-position-vertical-relative:text;mso-width-percent:0;mso-height-percent:0;mso-width-relative:margin;mso-height-relative:margin;v-text-anchor:top" o:gfxdata="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" strokecolor="black [3213]">
+                <v:textbox>
+                  <w:txbxContent>
+                    <w:p>
+                      <w:pPr>
+                        <w:jc w:val="center"/>
+                      </w:pPr>
+                      <w:r>
+                        <w:rPr>
+                          <w:b/>
+                        </w:rPr>
+                        <w:t>ALBARÁN</w:t>
+                      </w:r>
+                      <w:r>
+                        <w:br/>
+                      </w:r>
+                      <w:r>
+                        <w:t>{</w:t>
+                      </w:r>
+                      <w:proofErr w:type="spellStart"/>
+                      <w:r>
+                        <w:t>codigo</w:t>
+                      </w:r>
+                      <w:proofErr w:type="spellEnd"/>
+                      <w:r>
+                        <w:t>}</w:t>
+                      </w:r>
+                    </w:p>
+                  </w:txbxContent>
+                </v:textbox>
+                <w10:wrap type="square" anchorx="margin"/>
+              </v:shape>
+            </w:pict>
+          </mc:Fallback>
+        </mc:AlternateContent>
+      </w:r>
+      <w:r>
+        <w:rPr>
+          <w:noProof/>
+          <w:lang w:eastAsia="es-ES"/>
+        </w:rPr>
+        <mc:AlternateContent>
+          <mc:Choice Requires="wps">
+            <w:drawing>
+              <wp:anchor distT="45720" distB="45720" distL="114300" distR="114300" simplePos="0" relativeHeight="251663360" behindDoc="0" locked="0" layoutInCell="1" allowOverlap="1" wp14:anchorId="61D6998D" wp14:editId="00CDABCA">
+                <wp:simplePos x="0" y="0"/>
+                <wp:positionH relativeFrom="margin">
+                  <wp:posOffset>392430</wp:posOffset>
+                </wp:positionH>
+                <wp:positionV relativeFrom="paragraph">
+                  <wp:posOffset>198755</wp:posOffset>
+                </wp:positionV>
+                <wp:extent cx="1155700" cy="431165"/>
+                <wp:effectExtent l="0" t="0" r="25400" b="26035"/>
+                <wp:wrapSquare wrapText="bothSides"/>
+                <wp:docPr id="3" name="Cuadro de texto 3"/>
+                <wp:cNvGraphicFramePr>
+                  <a:graphicFrameLocks xmlns:a="http://schemas.openxmlformats.org/drawingml/2006/main"/>
+                </wp:cNvGraphicFramePr>
+                <a:graphic xmlns:a="http://schemas.openxmlformats.org/drawingml/2006/main">
+                  <a:graphicData uri="http://schemas.microsoft.com/office/word/2010/wordprocessingShape">
+                    <wps:wsp>
+                      <wps:cNvSpPr txBox="1">
+                        <a:spLocks noChangeArrowheads="1"/>
+                      </wps:cNvSpPr>
+                      <wps:spPr bwMode="auto">
+                        <a:xfrm>
+                          <a:off x="0" y="0"/>
+                          <a:ext cx="1155700" cy="431165"/>
+                        </a:xfrm>
+                        <a:prstGeom prst="rect">
+                          <a:avLst/>
+                        </a:prstGeom>
+                        <a:solidFill>
+                          <a:srgbClr val="FFFFFF"/>
+                        </a:solidFill>
+                        <a:ln w="9525">
+                          <a:solidFill>
+                            <a:schemeClr val="tx1"/>
+                          </a:solidFill>
+                          <a:miter lim="800000"/>
+                          <a:headEnd/>
+                          <a:tailEnd/>
+                        </a:ln>
+                      </wps:spPr>
+                      <wps:txbx>
+                        <w:txbxContent>
+                          <w:p>
+                            <w:pPr>
+                              <w:jc w:val="center"/>
+                            </w:pPr>
+                            <w:r>
+                              <w:rPr>
+                                <w:b/>
+                              </w:rPr>
+                              <w:t>FECHA</w:t>
+                            </w:r>
+                            <w:r>
+                              <w:br/>
+                            </w:r>
+                            <w:r>
+                              <w:t>{fecha}</w:t>
+                            </w:r>
+                            <w:r>
+                              <w:rPr>
+                                <w:noProof/>
+                                <w:lang w:eastAsia="es-ES"/>
+                              </w:rPr>
+                              <w:drawing>
+                                <wp:inline distT="0" distB="0" distL="0" distR="0" wp14:anchorId="092703B8" wp14:editId="38C6663D">
+                                  <wp:extent cx="963930" cy="368255"/>
+                                  <wp:effectExtent l="0" t="0" r="7620" b="0"/>
+                                  <wp:docPr id="5" name="Imagen 5"/>
+                                  <wp:cNvGraphicFramePr>
+                                    <a:graphicFrameLocks xmlns:a="http://schemas.openxmlformats.org/drawingml/2006/main" noChangeAspect="1"/>
+                                  </wp:cNvGraphicFramePr>
+                                  <a:graphic xmlns:a="http://schemas.openxmlformats.org/drawingml/2006/main">
+                                    <a:graphicData uri="http://schemas.openxmlformats.org/drawingml/2006/picture">
+                                      <pic:pic xmlns:pic="http://schemas.openxmlformats.org/drawingml/2006/picture">
+                                        <pic:nvPicPr>
+                                          <pic:cNvPr id="0" name="Picture 2"/>
+                                          <pic:cNvPicPr>
+                                            <a:picLocks noChangeAspect="1" noChangeArrowheads="1"/>
+                                          </pic:cNvPicPr>
+                                        </pic:nvPicPr>
+                                        <pic:blipFill>
+                                          <a:blip r:embed="rId13">
+                                            <a:extLst>
+                                              <a:ext uri="{28A0092B-C50C-407E-A947-70E740481C1C}">
+                                                <a14:useLocalDpi xmlns:a14="http://schemas.microsoft.com/office/drawing/2010/main" val="0"/>
+                                              </a:ext>
+                                            </a:extLst>
+                                          </a:blip>
+                                          <a:srcRect/>
+                                          <a:stretch>
+                                            <a:fillRect/>
+                                          </a:stretch>
+                                        </pic:blipFill>
+                                        <pic:spPr bwMode="auto">
+                                          <a:xfrm>
+                                            <a:off x="0" y="0"/>
+                                            <a:ext cx="963930" cy="368255"/>
+                                          </a:xfrm>
+                                          <a:prstGeom prst="rect">
+                                            <a:avLst/>
+                                          </a:prstGeom>
+                                          <a:noFill/>
+                                          <a:ln>
+                                            <a:noFill/>
+                                          </a:ln>
+                                        </pic:spPr>
+                                      </pic:pic>
+                                    </a:graphicData>
+                                  </a:graphic>
+                                </wp:inline>
+                              </w:drawing>
+                            </w:r>
+                          </w:p>
+                        </w:txbxContent>
+                      </wps:txbx>
+                      <wps:bodyPr rot="0" vert="horz" wrap="square" lIns="91440" tIns="45720" rIns="91440" bIns="45720" anchor="t" anchorCtr="0">
+                        <a:noAutofit/>
+                      </wps:bodyPr>
+                    </wps:wsp>
+                  </a:graphicData>
+                </a:graphic>
+                <wp14:sizeRelH relativeFrom="margin">
+                  <wp14:pctWidth>0</wp14:pctWidth>
+                </wp14:sizeRelH>
+                <wp14:sizeRelV relativeFrom="margin">
+                  <wp14:pctHeight>0</wp14:pctHeight>
+                </wp14:sizeRelV>
+              </wp:anchor>
+            </w:drawing>
+          </mc:Choice>
+          <mc:Fallback>
+            <w:pict>
+              <v:shape w14:anchorId="61D6998D" id="Cuadro de texto 3" o:spid="_x0000_s1029" type="#_x0000_t202" style="position:absolute;left:0;text-align:left;margin-left:30.9pt;margin-top:15.65pt;width:91pt;height:33.95pt;z-index:251663360;visibility:visible;mso-wrap-style:square;mso-width-percent:0;mso-height-percent:0;mso-wrap-distance-left:9pt;mso-wrap-distance-top:3.6pt;mso-wrap-distance-right:9pt;mso-wrap-distance-bottom:3.6pt;mso-position-horizontal:absolute;mso-position-horizontal-relative:margin;mso-position-vertical:absolute;mso-position-vertical-relative:text;mso-width-percent:0;mso-height-percent:0;mso-width-relative:margin;mso-height-relative:margin;v-text-anchor:top" o:gfxdata="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" strokecolor="black [3213]">
+                <v:textbox>
+                  <w:txbxContent>
+                    <w:p>
+                      <w:pPr>
+                        <w:jc w:val="center"/>
+                      </w:pPr>
+                      <w:r>
+                        <w:rPr>
+                          <w:b/>
+                        </w:rPr>
+                        <w:t>FECHA</w:t>
+                      </w:r>
+                      <w:r>
+                        <w:br/>
+                      </w:r>
+                      <w:r>
+                        <w:t>{fecha}</w:t>
+                      </w:r>
+                      <w:r>
+                        <w:rPr>
+                          <w:noProof/>
+                          <w:lang w:eastAsia="es-ES"/>
+                        </w:rPr>
+                        <w:drawing>
+                          <wp:inline distT="0" distB="0" distL="0" distR="0" wp14:anchorId="092703B8" wp14:editId="38C6663D">
+                            <wp:extent cx="963930" cy="368255"/>
+                            <wp:effectExtent l="0" t="0" r="7620" b="0"/>
+                            <wp:docPr id="5" name="Imagen 5"/>
+                            <wp:cNvGraphicFramePr>
+                              <a:graphicFrameLocks xmlns:a="http://schemas.openxmlformats.org/drawingml/2006/main" noChangeAspect="1"/>
+                            </wp:cNvGraphicFramePr>
+                            <a:graphic xmlns:a="http://schemas.openxmlformats.org/drawingml/2006/main">
+                              <a:graphicData uri="http://schemas.openxmlformats.org/drawingml/2006/picture">
+                                <pic:pic xmlns:pic="http://schemas.openxmlformats.org/drawingml/2006/picture">
+                                  <pic:nvPicPr>
+                                    <pic:cNvPr id="0" name="Picture 2"/>
+                                    <pic:cNvPicPr>
+                                      <a:picLocks noChangeAspect="1" noChangeArrowheads="1"/>
+                                    </pic:cNvPicPr>
+                                  </pic:nvPicPr>
+                                  <pic:blipFill>
+                                    <a:blip r:embed="rId13">
+                                      <a:extLst>
+                                        <a:ext uri="{28A0092B-C50C-407E-A947-70E740481C1C}">
+                                          <a14:useLocalDpi xmlns:a14="http://schemas.microsoft.com/office/drawing/2010/main" val="0"/>
+                                        </a:ext>
+                                      </a:extLst>
+                                    </a:blip>
+                                    <a:srcRect/>
+                                    <a:stretch>
+                                      <a:fillRect/>
+                                    </a:stretch>
+                                  </pic:blipFill>
+                                  <pic:spPr bwMode="auto">
+                                    <a:xfrm>
+                                      <a:off x="0" y="0"/>
+                                      <a:ext cx="963930" cy="368255"/>
+                                    </a:xfrm>
+                                    <a:prstGeom prst="rect">
+                                      <a:avLst/>
+                                    </a:prstGeom>
+                                    <a:noFill/>
+                                    <a:ln>
+                                      <a:noFill/>
+                                    </a:ln>
+                                  </pic:spPr>
+                                </pic:pic>
+                              </a:graphicData>
+                            </a:graphic>
+                          </wp:inline>
+                        </w:drawing>
+                      </w:r>
+                    </w:p>
+                  </w:txbxContent>
+                </v:textbox>
+                <w10:wrap type="square" anchorx="margin"/>
+              </v:shape>
+            </w:pict>
+          </mc:Fallback>
+        </mc:AlternateContent>
+      </w:r>
     </w:p>
     <w:p>
       <w:pPr>
         <w:jc w:val="right"/>
       </w:pPr>
     </w:p>
-    <w:p>
-      <w:pPr>
-        <w:jc w:val="right"/>
-      </w:pPr>
-    </w:p>
-    <w:p>
-      <w:pPr>
-        <w:jc w:val="right"/>
-      </w:pPr>
-    </w:p>
-    <w:p>
-      <w:pPr>
-        <w:jc w:val="right"/>
-      </w:pPr>
-    </w:p>
+    <w:p/>
     <w:tbl>
       <w:tblPr>
         <w:tblStyle w:val="Tablanormal4"/>
@@ -1230,10 +854,10 @@
         <w:tblLook w:val="04A0" w:firstRow="1" w:lastRow="0" w:firstColumn="1" w:lastColumn="0" w:noHBand="0" w:noVBand="1"/>
       </w:tblPr>
       <w:tblGrid>
-        <w:gridCol w:w="3035"/>
-        <w:gridCol w:w="1234"/>
-        <w:gridCol w:w="1276"/>
-        <w:gridCol w:w="1223"/>
+        <w:gridCol w:w="3157"/>
+        <w:gridCol w:w="1186"/>
+        <w:gridCol w:w="1215"/>
+        <w:gridCol w:w="1210"/>
         <w:gridCol w:w="916"/>
         <w:gridCol w:w="1289"/>
         <w:gridCol w:w="1493"/>
@@ -1245,7 +869,7 @@
         <w:tc>
           <w:tcPr>
             <w:cnfStyle w:val="001000000000" w:firstRow="0" w:lastRow="0" w:firstColumn="1" w:lastColumn="0" w:oddVBand="0" w:evenVBand="0" w:oddHBand="0" w:evenHBand="0" w:firstRowFirstColumn="0" w:firstRowLastColumn="0" w:lastRowFirstColumn="0" w:lastRowLastColumn="0"/>
-            <w:tcW w:w="3035" w:type="dxa"/>
+            <w:tcW w:w="3969" w:type="dxa"/>
             <w:tcBorders>
               <w:top w:val="single" w:sz="4" w:space="0" w:color="auto"/>
               <w:bottom w:val="single" w:sz="4" w:space="0" w:color="auto"/>
@@ -1259,7 +883,7 @@
         </w:tc>
         <w:tc>
           <w:tcPr>
-            <w:tcW w:w="1234" w:type="dxa"/>
+            <w:tcW w:w="300" w:type="dxa"/>
             <w:tcBorders>
               <w:top w:val="single" w:sz="4" w:space="0" w:color="auto"/>
               <w:bottom w:val="single" w:sz="4" w:space="0" w:color="auto"/>
@@ -1367,7 +991,7 @@
         <w:tc>
           <w:tcPr>
             <w:cnfStyle w:val="001000000000" w:firstRow="0" w:lastRow="0" w:firstColumn="1" w:lastColumn="0" w:oddVBand="0" w:evenVBand="0" w:oddHBand="0" w:evenHBand="0" w:firstRowFirstColumn="0" w:firstRowLastColumn="0" w:lastRowFirstColumn="0" w:lastRowLastColumn="0"/>
-            <w:tcW w:w="3035" w:type="dxa"/>
+            <w:tcW w:w="3969" w:type="dxa"/>
             <w:tcBorders>
               <w:top w:val="single" w:sz="4" w:space="0" w:color="auto"/>
             </w:tcBorders>
@@ -1420,7 +1044,7 @@
         </w:tc>
         <w:tc>
           <w:tcPr>
-            <w:tcW w:w="1234" w:type="dxa"/>
+            <w:tcW w:w="300" w:type="dxa"/>
             <w:tcBorders>
               <w:top w:val="single" w:sz="4" w:space="0" w:color="auto"/>
             </w:tcBorders>
@@ -1524,6 +1148,91 @@
         </w:tc>
       </w:tr>
     </w:tbl>
+    <w:p>
+      <w:pPr>
+        <w:jc w:val="center"/>
+      </w:pPr>
+    </w:p>
+    <w:p>
+      <w:pPr>
+        <w:jc w:val="center"/>
+      </w:pPr>
+    </w:p>
+    <w:p>
+      <w:pPr>
+        <w:jc w:val="center"/>
+      </w:pPr>
+    </w:p>
+    <w:p>
+      <w:pPr>
+        <w:jc w:val="center"/>
+      </w:pPr>
+    </w:p>
+    <w:p>
+      <w:pPr>
+        <w:jc w:val="center"/>
+      </w:pPr>
+    </w:p>
+    <w:p>
+      <w:pPr>
+        <w:jc w:val="center"/>
+      </w:pPr>
+    </w:p>
+    <w:p>
+      <w:pPr>
+        <w:jc w:val="center"/>
+      </w:pPr>
+    </w:p>
+    <w:p>
+      <w:pPr>
+        <w:jc w:val="center"/>
+      </w:pPr>
+    </w:p>
+    <w:p>
+      <w:pPr>
+        <w:jc w:val="center"/>
+      </w:pPr>
+    </w:p>
+    <w:p>
+      <w:pPr>
+        <w:jc w:val="center"/>
+      </w:pPr>
+    </w:p>
+    <w:p>
+      <w:pPr>
+        <w:jc w:val="center"/>
+      </w:pPr>
+    </w:p>
+    <w:p>
+      <w:pPr>
+        <w:jc w:val="center"/>
+      </w:pPr>
+    </w:p>
+    <w:p>
+      <w:pPr>
+        <w:jc w:val="center"/>
+      </w:pPr>
+    </w:p>
+    <w:p>
+      <w:pPr>
+        <w:jc w:val="center"/>
+      </w:pPr>
+    </w:p>
+    <w:p>
+      <w:pPr>
+        <w:jc w:val="center"/>
+      </w:pPr>
+    </w:p>
+    <w:p>
+      <w:pPr>
+        <w:jc w:val="center"/>
+      </w:pPr>
+    </w:p>
+    <w:p>
+      <w:pPr>
+        <w:jc w:val="center"/>
+      </w:pPr>
+    </w:p>
     <w:p>
       <w:pPr>
         <w:jc w:val="center"/>
@@ -1569,9 +1278,8 @@
               <w:jc w:val="center"/>
               <w:cnfStyle w:val="100000000000" w:firstRow="1" w:lastRow="0" w:firstColumn="0" w:lastColumn="0" w:oddVBand="0" w:evenVBand="0" w:oddHBand="0" w:evenHBand="0" w:firstRowFirstColumn="0" w:firstRowLastColumn="0" w:lastRowFirstColumn="0" w:lastRowLastColumn="0"/>
             </w:pPr>
-            <w:r>
-              <w:t>DESCUENTO</w:t>
-            </w:r>
+            <w:bookmarkStart w:id="0" w:name="_GoBack"/>
+            <w:bookmarkEnd w:id="0"/>
           </w:p>
         </w:tc>
         <w:tc>
@@ -1656,15 +1364,6 @@
               <w:jc w:val="center"/>
               <w:cnfStyle w:val="000000100000" w:firstRow="0" w:lastRow="0" w:firstColumn="0" w:lastColumn="0" w:oddVBand="0" w:evenVBand="0" w:oddHBand="1" w:evenHBand="0" w:firstRowFirstColumn="0" w:firstRowLastColumn="0" w:lastRowFirstColumn="0" w:lastRowLastColumn="0"/>
             </w:pPr>
-            <w:r>
-              <w:t>{descuento}</w:t>
-            </w:r>
-            <w:r>
-              <w:t xml:space="preserve"> </w:t>
-            </w:r>
-            <w:r>
-              <w:t>%</w:t>
-            </w:r>
           </w:p>
         </w:tc>
         <w:tc>
@@ -1699,7 +1398,13 @@
               <w:cnfStyle w:val="000000100000" w:firstRow="0" w:lastRow="0" w:firstColumn="0" w:lastColumn="0" w:oddVBand="0" w:evenVBand="0" w:oddHBand="1" w:evenHBand="0" w:firstRowFirstColumn="0" w:firstRowLastColumn="0" w:lastRowFirstColumn="0" w:lastRowLastColumn="0"/>
             </w:pPr>
             <w:r>
-              <w:t>{total}</w:t>
+              <w:t>{</w:t>
+            </w:r>
+            <w:r>
+              <w:t>bruto</w:t>
+            </w:r>
+            <w:r>
+              <w:t>}</w:t>
             </w:r>
             <w:r>
               <w:t xml:space="preserve"> €</w:t>
@@ -1708,12 +1413,9 @@
         </w:tc>
       </w:tr>
     </w:tbl>
-    <w:p>
-      <w:bookmarkStart w:id="0" w:name="_GoBack"/>
-      <w:bookmarkEnd w:id="0"/>
-    </w:p>
+    <w:p/>
     <w:sectPr>
-      <w:footerReference w:type="default" r:id="rId17"/>
+      <w:footerReference w:type="default" r:id="rId14"/>
       <w:pgSz w:w="11906" w:h="16838"/>
       <w:pgMar w:top="720" w:right="720" w:bottom="720" w:left="720" w:header="708" w:footer="708" w:gutter="0"/>
       <w:cols w:space="708"/>

</xml_diff>